<commit_message>
Analysis & Design unit complete - PDF format
</commit_message>
<xml_diff>
--- a/Evidence - Analysis & Design Unit.docx
+++ b/Evidence - Analysis & Design Unit.docx
@@ -3,23 +3,1020 @@
 <w:document xmlns:wpc="http://schemas.microsoft.com/office/word/2010/wordprocessingCanvas" xmlns:mo="http://schemas.microsoft.com/office/mac/office/2008/main" xmlns:mc="http://schemas.openxmlformats.org/markup-compatibility/2006" xmlns:mv="urn:schemas-microsoft-com:mac:vml" xmlns:o="urn:schemas-microsoft-com:office:office" xmlns:r="http://schemas.openxmlformats.org/officeDocument/2006/relationships" xmlns:m="http://schemas.openxmlformats.org/officeDocument/2006/math" xmlns:v="urn:schemas-microsoft-com:vml" xmlns:wp14="http://schemas.microsoft.com/office/word/2010/wordprocessingDrawing" xmlns:wp="http://schemas.openxmlformats.org/drawingml/2006/wordprocessingDrawing" xmlns:w10="urn:schemas-microsoft-com:office:word" xmlns:w="http://schemas.openxmlformats.org/wordprocessingml/2006/main" xmlns:w14="http://schemas.microsoft.com/office/word/2010/wordml" xmlns:wpg="http://schemas.microsoft.com/office/word/2010/wordprocessingGroup" xmlns:wpi="http://schemas.microsoft.com/office/word/2010/wordprocessingInk" xmlns:wne="http://schemas.microsoft.com/office/word/2006/wordml" xmlns:wps="http://schemas.microsoft.com/office/word/2010/wordprocessingShape" mc:Ignorable="w14 wp14">
   <w:body>
     <w:p>
-      <w:r>
+      <w:pPr>
+        <w:rPr>
+          <w:b/>
+          <w:u w:val="single"/>
+        </w:rPr>
+      </w:pPr>
+      <w:r>
+        <w:rPr>
+          <w:b/>
+          <w:u w:val="single"/>
+        </w:rPr>
         <w:t>Evidence for Analysis &amp; Design Unit</w:t>
       </w:r>
     </w:p>
     <w:p/>
     <w:p>
       <w:r>
-        <w:t>Name: Olga Maunsell</w:t>
-      </w:r>
+        <w:t xml:space="preserve">Name: Olga </w:t>
+      </w:r>
+      <w:proofErr w:type="spellStart"/>
+      <w:r>
+        <w:t>Maunsell</w:t>
+      </w:r>
+      <w:proofErr w:type="spellEnd"/>
     </w:p>
     <w:p>
       <w:r>
         <w:t>Cohort: E18</w:t>
       </w:r>
+    </w:p>
+    <w:p/>
+    <w:p>
+      <w:pPr>
+        <w:rPr>
+          <w:b/>
+          <w:u w:val="single"/>
+        </w:rPr>
+      </w:pPr>
+      <w:r>
+        <w:rPr>
+          <w:b/>
+          <w:u w:val="single"/>
+        </w:rPr>
+        <w:t>A.D 1 – A Use case diagram – Online Pizza Delivery System</w:t>
+      </w:r>
+    </w:p>
+    <w:p>
+      <w:pPr>
+        <w:rPr>
+          <w:b/>
+          <w:u w:val="single"/>
+        </w:rPr>
+      </w:pPr>
+    </w:p>
+    <w:p>
+      <w:pPr>
+        <w:rPr>
+          <w:u w:val="single"/>
+        </w:rPr>
+      </w:pPr>
+    </w:p>
+    <w:p>
+      <w:pPr>
+        <w:rPr>
+          <w:u w:val="single"/>
+        </w:rPr>
+      </w:pPr>
+    </w:p>
+    <w:p>
+      <w:pPr>
+        <w:rPr>
+          <w:u w:val="single"/>
+        </w:rPr>
+      </w:pPr>
+      <w:r>
+        <w:rPr>
+          <w:noProof/>
+          <w:u w:val="single"/>
+          <w:lang w:val="en-US"/>
+        </w:rPr>
+        <w:drawing>
+          <wp:inline distT="0" distB="0" distL="0" distR="0" wp14:anchorId="5EEE2110" wp14:editId="70774EA2">
+            <wp:extent cx="5262880" cy="5750560"/>
+            <wp:effectExtent l="0" t="0" r="0" b="0"/>
+            <wp:docPr id="24" name="Picture 16" descr="Sierra 10.12:Users:admin:Desktop:Screen Shot 2018-01-05 at 16.59.27.png"/>
+            <wp:cNvGraphicFramePr>
+              <a:graphicFrameLocks xmlns:a="http://schemas.openxmlformats.org/drawingml/2006/main" noChangeAspect="1"/>
+            </wp:cNvGraphicFramePr>
+            <a:graphic xmlns:a="http://schemas.openxmlformats.org/drawingml/2006/main">
+              <a:graphicData uri="http://schemas.openxmlformats.org/drawingml/2006/picture">
+                <pic:pic xmlns:pic="http://schemas.openxmlformats.org/drawingml/2006/picture">
+                  <pic:nvPicPr>
+                    <pic:cNvPr id="0" name="Picture 16" descr="Sierra 10.12:Users:admin:Desktop:Screen Shot 2018-01-05 at 16.59.27.png"/>
+                    <pic:cNvPicPr>
+                      <a:picLocks noChangeAspect="1" noChangeArrowheads="1"/>
+                    </pic:cNvPicPr>
+                  </pic:nvPicPr>
+                  <pic:blipFill>
+                    <a:blip r:embed="rId5">
+                      <a:extLst>
+                        <a:ext uri="{28A0092B-C50C-407E-A947-70E740481C1C}">
+                          <a14:useLocalDpi xmlns:a14="http://schemas.microsoft.com/office/drawing/2010/main" val="0"/>
+                        </a:ext>
+                      </a:extLst>
+                    </a:blip>
+                    <a:srcRect/>
+                    <a:stretch>
+                      <a:fillRect/>
+                    </a:stretch>
+                  </pic:blipFill>
+                  <pic:spPr bwMode="auto">
+                    <a:xfrm>
+                      <a:off x="0" y="0"/>
+                      <a:ext cx="5262880" cy="5750560"/>
+                    </a:xfrm>
+                    <a:prstGeom prst="rect">
+                      <a:avLst/>
+                    </a:prstGeom>
+                    <a:noFill/>
+                    <a:ln>
+                      <a:noFill/>
+                    </a:ln>
+                  </pic:spPr>
+                </pic:pic>
+              </a:graphicData>
+            </a:graphic>
+          </wp:inline>
+        </w:drawing>
+      </w:r>
+    </w:p>
+    <w:p/>
+    <w:p/>
+    <w:p/>
+    <w:p/>
+    <w:p/>
+    <w:p/>
+    <w:p/>
+    <w:p>
+      <w:r>
+        <w:br w:type="page"/>
+      </w:r>
+    </w:p>
+    <w:p>
+      <w:pPr>
+        <w:rPr>
+          <w:b/>
+          <w:u w:val="single"/>
+        </w:rPr>
+      </w:pPr>
+      <w:r>
+        <w:rPr>
+          <w:b/>
+          <w:u w:val="single"/>
+        </w:rPr>
+        <w:lastRenderedPageBreak/>
+        <w:t>A.D 2 – Class Diagram – Money Tracker App</w:t>
+      </w:r>
+    </w:p>
+    <w:p>
+      <w:pPr>
+        <w:rPr>
+          <w:b/>
+          <w:u w:val="single"/>
+        </w:rPr>
+      </w:pPr>
+    </w:p>
+    <w:p/>
+    <w:p>
+      <w:r>
+        <w:rPr>
+          <w:noProof/>
+          <w:lang w:val="en-US"/>
+        </w:rPr>
+        <w:drawing>
+          <wp:inline distT="0" distB="0" distL="0" distR="0" wp14:anchorId="2C10854E" wp14:editId="10D6BCE8">
+            <wp:extent cx="5270500" cy="4490561"/>
+            <wp:effectExtent l="0" t="0" r="0" b="5715"/>
+            <wp:docPr id="32" name="Picture 3"/>
+            <wp:cNvGraphicFramePr>
+              <a:graphicFrameLocks xmlns:a="http://schemas.openxmlformats.org/drawingml/2006/main" noChangeAspect="1"/>
+            </wp:cNvGraphicFramePr>
+            <a:graphic xmlns:a="http://schemas.openxmlformats.org/drawingml/2006/main">
+              <a:graphicData uri="http://schemas.openxmlformats.org/drawingml/2006/picture">
+                <pic:pic xmlns:pic="http://schemas.openxmlformats.org/drawingml/2006/picture">
+                  <pic:nvPicPr>
+                    <pic:cNvPr id="0" name="Picture 3"/>
+                    <pic:cNvPicPr>
+                      <a:picLocks noChangeAspect="1" noChangeArrowheads="1"/>
+                    </pic:cNvPicPr>
+                  </pic:nvPicPr>
+                  <pic:blipFill>
+                    <a:blip r:embed="rId6">
+                      <a:extLst>
+                        <a:ext uri="{28A0092B-C50C-407E-A947-70E740481C1C}">
+                          <a14:useLocalDpi xmlns:a14="http://schemas.microsoft.com/office/drawing/2010/main" val="0"/>
+                        </a:ext>
+                      </a:extLst>
+                    </a:blip>
+                    <a:srcRect/>
+                    <a:stretch>
+                      <a:fillRect/>
+                    </a:stretch>
+                  </pic:blipFill>
+                  <pic:spPr bwMode="auto">
+                    <a:xfrm>
+                      <a:off x="0" y="0"/>
+                      <a:ext cx="5270500" cy="4490561"/>
+                    </a:xfrm>
+                    <a:prstGeom prst="rect">
+                      <a:avLst/>
+                    </a:prstGeom>
+                    <a:noFill/>
+                    <a:ln>
+                      <a:noFill/>
+                    </a:ln>
+                  </pic:spPr>
+                </pic:pic>
+              </a:graphicData>
+            </a:graphic>
+          </wp:inline>
+        </w:drawing>
+      </w:r>
+    </w:p>
+    <w:p/>
+    <w:p>
+      <w:r>
+        <w:br w:type="textWrapping" w:clear="all"/>
+      </w:r>
+    </w:p>
+    <w:p/>
+    <w:p/>
+    <w:p/>
+    <w:p/>
+    <w:p/>
+    <w:p/>
+    <w:p/>
+    <w:p/>
+    <w:p/>
+    <w:p/>
+    <w:p/>
+    <w:p/>
+    <w:p/>
+    <w:p/>
+    <w:p/>
+    <w:p/>
+    <w:p/>
+    <w:p>
+      <w:r>
+        <w:br w:type="page"/>
+      </w:r>
+    </w:p>
+    <w:p>
+      <w:pPr>
+        <w:rPr>
+          <w:b/>
+          <w:u w:val="single"/>
+        </w:rPr>
+      </w:pPr>
+      <w:r>
+        <w:rPr>
+          <w:b/>
+          <w:u w:val="single"/>
+        </w:rPr>
+        <w:t>A.D 3 – Object Diagram – Money Tracker App</w:t>
+      </w:r>
+    </w:p>
+    <w:p>
+      <w:pPr>
+        <w:rPr>
+          <w:b/>
+          <w:u w:val="single"/>
+        </w:rPr>
+      </w:pPr>
+    </w:p>
+    <w:p/>
+    <w:p>
+      <w:r>
+        <w:rPr>
+          <w:noProof/>
+          <w:lang w:val="en-US"/>
+        </w:rPr>
+        <w:drawing>
+          <wp:inline distT="0" distB="0" distL="0" distR="0" wp14:anchorId="1919D345" wp14:editId="0ECAC062">
+            <wp:extent cx="5262880" cy="3759200"/>
+            <wp:effectExtent l="0" t="0" r="0" b="0"/>
+            <wp:docPr id="25" name="Picture 17" descr="Sierra 10.12:Users:admin:Desktop:Screen Shot 2018-01-05 at 17.23.25.png"/>
+            <wp:cNvGraphicFramePr>
+              <a:graphicFrameLocks xmlns:a="http://schemas.openxmlformats.org/drawingml/2006/main" noChangeAspect="1"/>
+            </wp:cNvGraphicFramePr>
+            <a:graphic xmlns:a="http://schemas.openxmlformats.org/drawingml/2006/main">
+              <a:graphicData uri="http://schemas.openxmlformats.org/drawingml/2006/picture">
+                <pic:pic xmlns:pic="http://schemas.openxmlformats.org/drawingml/2006/picture">
+                  <pic:nvPicPr>
+                    <pic:cNvPr id="0" name="Picture 17" descr="Sierra 10.12:Users:admin:Desktop:Screen Shot 2018-01-05 at 17.23.25.png"/>
+                    <pic:cNvPicPr>
+                      <a:picLocks noChangeAspect="1" noChangeArrowheads="1"/>
+                    </pic:cNvPicPr>
+                  </pic:nvPicPr>
+                  <pic:blipFill>
+                    <a:blip r:embed="rId7">
+                      <a:extLst>
+                        <a:ext uri="{28A0092B-C50C-407E-A947-70E740481C1C}">
+                          <a14:useLocalDpi xmlns:a14="http://schemas.microsoft.com/office/drawing/2010/main" val="0"/>
+                        </a:ext>
+                      </a:extLst>
+                    </a:blip>
+                    <a:srcRect/>
+                    <a:stretch>
+                      <a:fillRect/>
+                    </a:stretch>
+                  </pic:blipFill>
+                  <pic:spPr bwMode="auto">
+                    <a:xfrm>
+                      <a:off x="0" y="0"/>
+                      <a:ext cx="5262880" cy="3759200"/>
+                    </a:xfrm>
+                    <a:prstGeom prst="rect">
+                      <a:avLst/>
+                    </a:prstGeom>
+                    <a:noFill/>
+                    <a:ln>
+                      <a:noFill/>
+                    </a:ln>
+                  </pic:spPr>
+                </pic:pic>
+              </a:graphicData>
+            </a:graphic>
+          </wp:inline>
+        </w:drawing>
+      </w:r>
+    </w:p>
+    <w:p/>
+    <w:p/>
+    <w:p>
+      <w:r>
+        <w:br w:type="page"/>
+      </w:r>
+    </w:p>
+    <w:p>
+      <w:pPr>
+        <w:rPr>
+          <w:b/>
+          <w:u w:val="single"/>
+        </w:rPr>
+      </w:pPr>
       <w:bookmarkStart w:id="0" w:name="_GoBack"/>
-      <w:bookmarkEnd w:id="0"/>
-    </w:p>
+      <w:r>
+        <w:rPr>
+          <w:b/>
+          <w:u w:val="single"/>
+        </w:rPr>
+        <w:t>A.D 4 – Activity Diagram</w:t>
+      </w:r>
+    </w:p>
+    <w:bookmarkEnd w:id="0"/>
+    <w:p>
+      <w:pPr>
+        <w:rPr>
+          <w:b/>
+          <w:u w:val="single"/>
+        </w:rPr>
+      </w:pPr>
+    </w:p>
+    <w:p/>
+    <w:p>
+      <w:r>
+        <w:rPr>
+          <w:noProof/>
+          <w:lang w:val="en-US"/>
+        </w:rPr>
+        <w:drawing>
+          <wp:inline distT="0" distB="0" distL="0" distR="0" wp14:anchorId="66AA151D" wp14:editId="25F8DEC4">
+            <wp:extent cx="5270500" cy="4757868"/>
+            <wp:effectExtent l="0" t="0" r="0" b="0"/>
+            <wp:docPr id="44" name="Picture 7"/>
+            <wp:cNvGraphicFramePr>
+              <a:graphicFrameLocks xmlns:a="http://schemas.openxmlformats.org/drawingml/2006/main" noChangeAspect="1"/>
+            </wp:cNvGraphicFramePr>
+            <a:graphic xmlns:a="http://schemas.openxmlformats.org/drawingml/2006/main">
+              <a:graphicData uri="http://schemas.openxmlformats.org/drawingml/2006/picture">
+                <pic:pic xmlns:pic="http://schemas.openxmlformats.org/drawingml/2006/picture">
+                  <pic:nvPicPr>
+                    <pic:cNvPr id="0" name="Picture 7"/>
+                    <pic:cNvPicPr>
+                      <a:picLocks noChangeAspect="1" noChangeArrowheads="1"/>
+                    </pic:cNvPicPr>
+                  </pic:nvPicPr>
+                  <pic:blipFill>
+                    <a:blip r:embed="rId8">
+                      <a:extLst>
+                        <a:ext uri="{28A0092B-C50C-407E-A947-70E740481C1C}">
+                          <a14:useLocalDpi xmlns:a14="http://schemas.microsoft.com/office/drawing/2010/main" val="0"/>
+                        </a:ext>
+                      </a:extLst>
+                    </a:blip>
+                    <a:srcRect/>
+                    <a:stretch>
+                      <a:fillRect/>
+                    </a:stretch>
+                  </pic:blipFill>
+                  <pic:spPr bwMode="auto">
+                    <a:xfrm>
+                      <a:off x="0" y="0"/>
+                      <a:ext cx="5270500" cy="4757868"/>
+                    </a:xfrm>
+                    <a:prstGeom prst="rect">
+                      <a:avLst/>
+                    </a:prstGeom>
+                    <a:noFill/>
+                    <a:ln>
+                      <a:noFill/>
+                    </a:ln>
+                  </pic:spPr>
+                </pic:pic>
+              </a:graphicData>
+            </a:graphic>
+          </wp:inline>
+        </w:drawing>
+      </w:r>
+    </w:p>
+    <w:p/>
+    <w:p>
+      <w:pPr>
+        <w:rPr>
+          <w:b/>
+          <w:u w:val="single"/>
+        </w:rPr>
+      </w:pPr>
+    </w:p>
+    <w:p>
+      <w:pPr>
+        <w:rPr>
+          <w:b/>
+          <w:u w:val="single"/>
+        </w:rPr>
+      </w:pPr>
+    </w:p>
+    <w:p>
+      <w:pPr>
+        <w:rPr>
+          <w:b/>
+          <w:u w:val="single"/>
+        </w:rPr>
+      </w:pPr>
+    </w:p>
+    <w:p>
+      <w:pPr>
+        <w:rPr>
+          <w:b/>
+          <w:u w:val="single"/>
+        </w:rPr>
+      </w:pPr>
+    </w:p>
+    <w:p>
+      <w:pPr>
+        <w:rPr>
+          <w:b/>
+          <w:u w:val="single"/>
+        </w:rPr>
+      </w:pPr>
+    </w:p>
+    <w:p>
+      <w:pPr>
+        <w:rPr>
+          <w:b/>
+          <w:u w:val="single"/>
+        </w:rPr>
+      </w:pPr>
+    </w:p>
+    <w:p>
+      <w:pPr>
+        <w:rPr>
+          <w:b/>
+          <w:u w:val="single"/>
+        </w:rPr>
+      </w:pPr>
+    </w:p>
+    <w:p>
+      <w:pPr>
+        <w:rPr>
+          <w:b/>
+          <w:u w:val="single"/>
+        </w:rPr>
+      </w:pPr>
+    </w:p>
+    <w:p>
+      <w:pPr>
+        <w:rPr>
+          <w:b/>
+          <w:u w:val="single"/>
+        </w:rPr>
+      </w:pPr>
+    </w:p>
+    <w:p>
+      <w:pPr>
+        <w:rPr>
+          <w:b/>
+          <w:u w:val="single"/>
+        </w:rPr>
+      </w:pPr>
+    </w:p>
+    <w:p>
+      <w:pPr>
+        <w:rPr>
+          <w:b/>
+          <w:u w:val="single"/>
+        </w:rPr>
+      </w:pPr>
+    </w:p>
+    <w:p>
+      <w:pPr>
+        <w:rPr>
+          <w:b/>
+          <w:u w:val="single"/>
+        </w:rPr>
+      </w:pPr>
+    </w:p>
+    <w:p>
+      <w:pPr>
+        <w:rPr>
+          <w:b/>
+          <w:u w:val="single"/>
+        </w:rPr>
+      </w:pPr>
+    </w:p>
+    <w:p>
+      <w:pPr>
+        <w:rPr>
+          <w:b/>
+          <w:u w:val="single"/>
+        </w:rPr>
+      </w:pPr>
+      <w:r>
+        <w:rPr>
+          <w:b/>
+          <w:u w:val="single"/>
+        </w:rPr>
+        <w:br w:type="page"/>
+      </w:r>
+    </w:p>
+    <w:p>
+      <w:pPr>
+        <w:rPr>
+          <w:b/>
+          <w:u w:val="single"/>
+        </w:rPr>
+      </w:pPr>
+      <w:r>
+        <w:rPr>
+          <w:b/>
+          <w:u w:val="single"/>
+        </w:rPr>
+        <w:t>A.D 5 - Inheritance Diagram</w:t>
+      </w:r>
+    </w:p>
+    <w:p>
+      <w:pPr>
+        <w:rPr>
+          <w:b/>
+          <w:u w:val="single"/>
+        </w:rPr>
+      </w:pPr>
+    </w:p>
+    <w:p/>
+    <w:p>
+      <w:r>
+        <w:rPr>
+          <w:noProof/>
+          <w:lang w:val="en-US"/>
+        </w:rPr>
+        <w:drawing>
+          <wp:inline distT="0" distB="0" distL="0" distR="0" wp14:anchorId="5786C7E3" wp14:editId="68AF42A1">
+            <wp:extent cx="5270500" cy="3632655"/>
+            <wp:effectExtent l="0" t="0" r="0" b="0"/>
+            <wp:docPr id="43" name="Picture 6"/>
+            <wp:cNvGraphicFramePr>
+              <a:graphicFrameLocks xmlns:a="http://schemas.openxmlformats.org/drawingml/2006/main" noChangeAspect="1"/>
+            </wp:cNvGraphicFramePr>
+            <a:graphic xmlns:a="http://schemas.openxmlformats.org/drawingml/2006/main">
+              <a:graphicData uri="http://schemas.openxmlformats.org/drawingml/2006/picture">
+                <pic:pic xmlns:pic="http://schemas.openxmlformats.org/drawingml/2006/picture">
+                  <pic:nvPicPr>
+                    <pic:cNvPr id="0" name="Picture 6"/>
+                    <pic:cNvPicPr>
+                      <a:picLocks noChangeAspect="1" noChangeArrowheads="1"/>
+                    </pic:cNvPicPr>
+                  </pic:nvPicPr>
+                  <pic:blipFill>
+                    <a:blip r:embed="rId9">
+                      <a:extLst>
+                        <a:ext uri="{28A0092B-C50C-407E-A947-70E740481C1C}">
+                          <a14:useLocalDpi xmlns:a14="http://schemas.microsoft.com/office/drawing/2010/main" val="0"/>
+                        </a:ext>
+                      </a:extLst>
+                    </a:blip>
+                    <a:srcRect/>
+                    <a:stretch>
+                      <a:fillRect/>
+                    </a:stretch>
+                  </pic:blipFill>
+                  <pic:spPr bwMode="auto">
+                    <a:xfrm>
+                      <a:off x="0" y="0"/>
+                      <a:ext cx="5270500" cy="3632655"/>
+                    </a:xfrm>
+                    <a:prstGeom prst="rect">
+                      <a:avLst/>
+                    </a:prstGeom>
+                    <a:noFill/>
+                    <a:ln>
+                      <a:noFill/>
+                    </a:ln>
+                  </pic:spPr>
+                </pic:pic>
+              </a:graphicData>
+            </a:graphic>
+          </wp:inline>
+        </w:drawing>
+      </w:r>
+    </w:p>
+    <w:p/>
+    <w:p>
+      <w:r>
+        <w:br w:type="page"/>
+      </w:r>
+    </w:p>
+    <w:p/>
+    <w:p>
+      <w:pPr>
+        <w:rPr>
+          <w:b/>
+          <w:u w:val="single"/>
+        </w:rPr>
+      </w:pPr>
+      <w:r>
+        <w:rPr>
+          <w:b/>
+          <w:u w:val="single"/>
+        </w:rPr>
+        <w:t xml:space="preserve">A.D. 6 - </w:t>
+      </w:r>
+      <w:proofErr w:type="spellStart"/>
+      <w:r>
+        <w:rPr>
+          <w:b/>
+          <w:u w:val="single"/>
+        </w:rPr>
+        <w:t>traveling</w:t>
+      </w:r>
+      <w:r>
+        <w:rPr>
+          <w:b/>
+          <w:u w:val="single"/>
+        </w:rPr>
+        <w:t>o</w:t>
+      </w:r>
+      <w:proofErr w:type="spellEnd"/>
+      <w:r>
+        <w:rPr>
+          <w:b/>
+          <w:u w:val="single"/>
+        </w:rPr>
+        <w:t xml:space="preserve"> </w:t>
+      </w:r>
+      <w:r>
+        <w:rPr>
+          <w:b/>
+          <w:u w:val="single"/>
+        </w:rPr>
+        <w:t>Project</w:t>
+      </w:r>
+      <w:r>
+        <w:rPr>
+          <w:b/>
+          <w:u w:val="single"/>
+        </w:rPr>
+        <w:t xml:space="preserve"> -</w:t>
+      </w:r>
+      <w:r>
+        <w:rPr>
+          <w:b/>
+          <w:u w:val="single"/>
+        </w:rPr>
+        <w:t xml:space="preserve"> Implementation Constraints</w:t>
+      </w:r>
+    </w:p>
+    <w:p/>
+    <w:p/>
+    <w:tbl>
+      <w:tblPr>
+        <w:tblStyle w:val="TableGrid"/>
+        <w:tblW w:w="9180" w:type="dxa"/>
+        <w:tblLook w:val="04A0" w:firstRow="1" w:lastRow="0" w:firstColumn="1" w:lastColumn="0" w:noHBand="0" w:noVBand="1"/>
+      </w:tblPr>
+      <w:tblGrid>
+        <w:gridCol w:w="1809"/>
+        <w:gridCol w:w="3868"/>
+        <w:gridCol w:w="3503"/>
+      </w:tblGrid>
+      <w:tr>
+        <w:tc>
+          <w:tcPr>
+            <w:tcW w:w="1809" w:type="dxa"/>
+            <w:shd w:val="clear" w:color="auto" w:fill="E6E6E6"/>
+          </w:tcPr>
+          <w:p>
+            <w:pPr>
+              <w:rPr>
+                <w:b/>
+              </w:rPr>
+            </w:pPr>
+            <w:r>
+              <w:rPr>
+                <w:b/>
+              </w:rPr>
+              <w:t>Constraint</w:t>
+            </w:r>
+          </w:p>
+        </w:tc>
+        <w:tc>
+          <w:tcPr>
+            <w:tcW w:w="3868" w:type="dxa"/>
+            <w:shd w:val="clear" w:color="auto" w:fill="E6E6E6"/>
+          </w:tcPr>
+          <w:p>
+            <w:pPr>
+              <w:rPr>
+                <w:b/>
+              </w:rPr>
+            </w:pPr>
+            <w:r>
+              <w:rPr>
+                <w:b/>
+              </w:rPr>
+              <w:t>Possible effect of constraint on product</w:t>
+            </w:r>
+          </w:p>
+        </w:tc>
+        <w:tc>
+          <w:tcPr>
+            <w:tcW w:w="3503" w:type="dxa"/>
+            <w:shd w:val="clear" w:color="auto" w:fill="E6E6E6"/>
+          </w:tcPr>
+          <w:p>
+            <w:pPr>
+              <w:rPr>
+                <w:b/>
+              </w:rPr>
+            </w:pPr>
+            <w:r>
+              <w:rPr>
+                <w:b/>
+              </w:rPr>
+              <w:t>Solution</w:t>
+            </w:r>
+          </w:p>
+        </w:tc>
+      </w:tr>
+      <w:tr>
+        <w:tc>
+          <w:tcPr>
+            <w:tcW w:w="1809" w:type="dxa"/>
+          </w:tcPr>
+          <w:p>
+            <w:r>
+              <w:t>Hardware and software platforms</w:t>
+            </w:r>
+          </w:p>
+        </w:tc>
+        <w:tc>
+          <w:tcPr>
+            <w:tcW w:w="3868" w:type="dxa"/>
+          </w:tcPr>
+          <w:p>
+            <w:r>
+              <w:t xml:space="preserve">Web app requires </w:t>
+            </w:r>
+            <w:proofErr w:type="spellStart"/>
+            <w:r>
+              <w:t>wifi</w:t>
+            </w:r>
+            <w:proofErr w:type="spellEnd"/>
+            <w:r>
+              <w:t xml:space="preserve"> to perform </w:t>
+            </w:r>
+            <w:proofErr w:type="spellStart"/>
+            <w:r>
+              <w:t>api</w:t>
+            </w:r>
+            <w:proofErr w:type="spellEnd"/>
+            <w:r>
+              <w:t xml:space="preserve"> requests to translate phrases, access country </w:t>
+            </w:r>
+            <w:proofErr w:type="gramStart"/>
+            <w:r>
+              <w:t>information  and</w:t>
+            </w:r>
+            <w:proofErr w:type="gramEnd"/>
+            <w:r>
+              <w:t xml:space="preserve"> weather</w:t>
+            </w:r>
+          </w:p>
+        </w:tc>
+        <w:tc>
+          <w:tcPr>
+            <w:tcW w:w="3503" w:type="dxa"/>
+          </w:tcPr>
+          <w:p>
+            <w:r>
+              <w:t xml:space="preserve">Provide user documentation to clarify </w:t>
+            </w:r>
+            <w:proofErr w:type="spellStart"/>
+            <w:r>
+              <w:t>wifi</w:t>
+            </w:r>
+            <w:proofErr w:type="spellEnd"/>
+            <w:r>
+              <w:t xml:space="preserve"> access is required. A reduced app could be provided which displays only phrases that user has stored in the database.</w:t>
+            </w:r>
+          </w:p>
+        </w:tc>
+      </w:tr>
+      <w:tr>
+        <w:tc>
+          <w:tcPr>
+            <w:tcW w:w="1809" w:type="dxa"/>
+          </w:tcPr>
+          <w:p>
+            <w:r>
+              <w:t>Performance requirements</w:t>
+            </w:r>
+          </w:p>
+        </w:tc>
+        <w:tc>
+          <w:tcPr>
+            <w:tcW w:w="3868" w:type="dxa"/>
+          </w:tcPr>
+          <w:p>
+            <w:r>
+              <w:t>If the user stores large number of phrases for each language it could cause a delay in displaying the information to the screen.</w:t>
+            </w:r>
+          </w:p>
+        </w:tc>
+        <w:tc>
+          <w:tcPr>
+            <w:tcW w:w="3503" w:type="dxa"/>
+          </w:tcPr>
+          <w:p>
+            <w:r>
+              <w:t xml:space="preserve">Provide user documentation to clarify that large number </w:t>
+            </w:r>
+            <w:proofErr w:type="spellStart"/>
+            <w:r>
+              <w:t>pf</w:t>
+            </w:r>
+            <w:proofErr w:type="spellEnd"/>
+            <w:r>
+              <w:t xml:space="preserve"> phrases stored could cause a delay and recommend deleting phrases not required. In addition a “loading” icon can be displayed to keep user informed while the database is loading information.</w:t>
+            </w:r>
+          </w:p>
+        </w:tc>
+      </w:tr>
+      <w:tr>
+        <w:tc>
+          <w:tcPr>
+            <w:tcW w:w="1809" w:type="dxa"/>
+          </w:tcPr>
+          <w:p>
+            <w:r>
+              <w:t>Persistent storage and transactions</w:t>
+            </w:r>
+          </w:p>
+        </w:tc>
+        <w:tc>
+          <w:tcPr>
+            <w:tcW w:w="3868" w:type="dxa"/>
+          </w:tcPr>
+          <w:p>
+            <w:r>
+              <w:t xml:space="preserve">This version of the </w:t>
+            </w:r>
+            <w:proofErr w:type="gramStart"/>
+            <w:r>
+              <w:t>product which uses a mongo database</w:t>
+            </w:r>
+            <w:proofErr w:type="gramEnd"/>
+            <w:r>
+              <w:t xml:space="preserve"> is not designed for a large number of phrases to be stored in the database.</w:t>
+            </w:r>
+          </w:p>
+        </w:tc>
+        <w:tc>
+          <w:tcPr>
+            <w:tcW w:w="3503" w:type="dxa"/>
+          </w:tcPr>
+          <w:p>
+            <w:r>
+              <w:t>Provide user documentation clarifying database constraints. If a large volume database is required, a new database design should be considered for the next version.</w:t>
+            </w:r>
+          </w:p>
+        </w:tc>
+      </w:tr>
+      <w:tr>
+        <w:tc>
+          <w:tcPr>
+            <w:tcW w:w="1809" w:type="dxa"/>
+          </w:tcPr>
+          <w:p>
+            <w:r>
+              <w:t>Usability</w:t>
+            </w:r>
+          </w:p>
+        </w:tc>
+        <w:tc>
+          <w:tcPr>
+            <w:tcW w:w="3868" w:type="dxa"/>
+          </w:tcPr>
+          <w:p>
+            <w:r>
+              <w:t>Not all languages listed have a voice to speak the phrase</w:t>
+            </w:r>
+          </w:p>
+        </w:tc>
+        <w:tc>
+          <w:tcPr>
+            <w:tcW w:w="3503" w:type="dxa"/>
+          </w:tcPr>
+          <w:p>
+            <w:r>
+              <w:t>Disable the speak button for languages where is no voice for that language and provide user documentation with the latest language list that has a voice to speak the language.</w:t>
+            </w:r>
+          </w:p>
+        </w:tc>
+      </w:tr>
+      <w:tr>
+        <w:tc>
+          <w:tcPr>
+            <w:tcW w:w="1809" w:type="dxa"/>
+          </w:tcPr>
+          <w:p>
+            <w:r>
+              <w:t>Budgets</w:t>
+            </w:r>
+          </w:p>
+        </w:tc>
+        <w:tc>
+          <w:tcPr>
+            <w:tcW w:w="3868" w:type="dxa"/>
+          </w:tcPr>
+          <w:p>
+            <w:proofErr w:type="spellStart"/>
+            <w:r>
+              <w:t>CodeClan</w:t>
+            </w:r>
+            <w:proofErr w:type="spellEnd"/>
+            <w:r>
+              <w:t xml:space="preserve"> project had no budget available. All tools/technologies needed to be existing tools already obtained by students.</w:t>
+            </w:r>
+          </w:p>
+        </w:tc>
+        <w:tc>
+          <w:tcPr>
+            <w:tcW w:w="3503" w:type="dxa"/>
+          </w:tcPr>
+          <w:p>
+            <w:r>
+              <w:t xml:space="preserve">Make use of all free tools/languages available. For example access to free </w:t>
+            </w:r>
+            <w:proofErr w:type="spellStart"/>
+            <w:r>
+              <w:t>apis</w:t>
+            </w:r>
+            <w:proofErr w:type="spellEnd"/>
+            <w:r>
+              <w:t>.</w:t>
+            </w:r>
+          </w:p>
+        </w:tc>
+      </w:tr>
+      <w:tr>
+        <w:tc>
+          <w:tcPr>
+            <w:tcW w:w="1809" w:type="dxa"/>
+          </w:tcPr>
+          <w:p>
+            <w:r>
+              <w:t>Time</w:t>
+            </w:r>
+          </w:p>
+        </w:tc>
+        <w:tc>
+          <w:tcPr>
+            <w:tcW w:w="3868" w:type="dxa"/>
+          </w:tcPr>
+          <w:p>
+            <w:r>
+              <w:t>Project to be delivered in 1 week</w:t>
+            </w:r>
+          </w:p>
+        </w:tc>
+        <w:tc>
+          <w:tcPr>
+            <w:tcW w:w="3503" w:type="dxa"/>
+          </w:tcPr>
+          <w:p>
+            <w:r>
+              <w:t>Initial planning session to discuss and confirm MVP to be delivered and any extensions if time available. Daily planning sessions to confirm project is on track to be delivered to timescales.</w:t>
+            </w:r>
+          </w:p>
+        </w:tc>
+      </w:tr>
+    </w:tbl>
+    <w:p/>
+    <w:p/>
     <w:sectPr>
       <w:pgSz w:w="11900" w:h="16840"/>
       <w:pgMar w:top="1440" w:right="1800" w:bottom="1440" w:left="1800" w:header="708" w:footer="708" w:gutter="0"/>
@@ -213,6 +1210,56 @@
     <w:semiHidden/>
     <w:unhideWhenUsed/>
   </w:style>
+  <w:style w:type="table" w:styleId="TableGrid">
+    <w:name w:val="Table Grid"/>
+    <w:basedOn w:val="TableNormal"/>
+    <w:uiPriority w:val="59"/>
+    <w:rsid w:val="00D60B6A"/>
+    <w:tblPr>
+      <w:tblInd w:w="0" w:type="dxa"/>
+      <w:tblBorders>
+        <w:top w:val="single" w:sz="4" w:space="0" w:color="auto"/>
+        <w:left w:val="single" w:sz="4" w:space="0" w:color="auto"/>
+        <w:bottom w:val="single" w:sz="4" w:space="0" w:color="auto"/>
+        <w:right w:val="single" w:sz="4" w:space="0" w:color="auto"/>
+        <w:insideH w:val="single" w:sz="4" w:space="0" w:color="auto"/>
+        <w:insideV w:val="single" w:sz="4" w:space="0" w:color="auto"/>
+      </w:tblBorders>
+      <w:tblCellMar>
+        <w:top w:w="0" w:type="dxa"/>
+        <w:left w:w="108" w:type="dxa"/>
+        <w:bottom w:w="0" w:type="dxa"/>
+        <w:right w:w="108" w:type="dxa"/>
+      </w:tblCellMar>
+    </w:tblPr>
+  </w:style>
+  <w:style w:type="paragraph" w:styleId="BalloonText">
+    <w:name w:val="Balloon Text"/>
+    <w:basedOn w:val="Normal"/>
+    <w:link w:val="BalloonTextChar"/>
+    <w:uiPriority w:val="99"/>
+    <w:semiHidden/>
+    <w:unhideWhenUsed/>
+    <w:rsid w:val="00D60B6A"/>
+    <w:rPr>
+      <w:rFonts w:ascii="Lucida Grande" w:hAnsi="Lucida Grande" w:cs="Lucida Grande"/>
+      <w:sz w:val="18"/>
+      <w:szCs w:val="18"/>
+    </w:rPr>
+  </w:style>
+  <w:style w:type="character" w:customStyle="1" w:styleId="BalloonTextChar">
+    <w:name w:val="Balloon Text Char"/>
+    <w:basedOn w:val="DefaultParagraphFont"/>
+    <w:link w:val="BalloonText"/>
+    <w:uiPriority w:val="99"/>
+    <w:semiHidden/>
+    <w:rsid w:val="00D60B6A"/>
+    <w:rPr>
+      <w:rFonts w:ascii="Lucida Grande" w:hAnsi="Lucida Grande" w:cs="Lucida Grande"/>
+      <w:sz w:val="18"/>
+      <w:szCs w:val="18"/>
+    </w:rPr>
+  </w:style>
 </w:styles>
 </file>
 
@@ -398,6 +1445,56 @@
     <w:uiPriority w:val="99"/>
     <w:semiHidden/>
     <w:unhideWhenUsed/>
+  </w:style>
+  <w:style w:type="table" w:styleId="TableGrid">
+    <w:name w:val="Table Grid"/>
+    <w:basedOn w:val="TableNormal"/>
+    <w:uiPriority w:val="59"/>
+    <w:rsid w:val="00D60B6A"/>
+    <w:tblPr>
+      <w:tblInd w:w="0" w:type="dxa"/>
+      <w:tblBorders>
+        <w:top w:val="single" w:sz="4" w:space="0" w:color="auto"/>
+        <w:left w:val="single" w:sz="4" w:space="0" w:color="auto"/>
+        <w:bottom w:val="single" w:sz="4" w:space="0" w:color="auto"/>
+        <w:right w:val="single" w:sz="4" w:space="0" w:color="auto"/>
+        <w:insideH w:val="single" w:sz="4" w:space="0" w:color="auto"/>
+        <w:insideV w:val="single" w:sz="4" w:space="0" w:color="auto"/>
+      </w:tblBorders>
+      <w:tblCellMar>
+        <w:top w:w="0" w:type="dxa"/>
+        <w:left w:w="108" w:type="dxa"/>
+        <w:bottom w:w="0" w:type="dxa"/>
+        <w:right w:w="108" w:type="dxa"/>
+      </w:tblCellMar>
+    </w:tblPr>
+  </w:style>
+  <w:style w:type="paragraph" w:styleId="BalloonText">
+    <w:name w:val="Balloon Text"/>
+    <w:basedOn w:val="Normal"/>
+    <w:link w:val="BalloonTextChar"/>
+    <w:uiPriority w:val="99"/>
+    <w:semiHidden/>
+    <w:unhideWhenUsed/>
+    <w:rsid w:val="00D60B6A"/>
+    <w:rPr>
+      <w:rFonts w:ascii="Lucida Grande" w:hAnsi="Lucida Grande" w:cs="Lucida Grande"/>
+      <w:sz w:val="18"/>
+      <w:szCs w:val="18"/>
+    </w:rPr>
+  </w:style>
+  <w:style w:type="character" w:customStyle="1" w:styleId="BalloonTextChar">
+    <w:name w:val="Balloon Text Char"/>
+    <w:basedOn w:val="DefaultParagraphFont"/>
+    <w:link w:val="BalloonText"/>
+    <w:uiPriority w:val="99"/>
+    <w:semiHidden/>
+    <w:rsid w:val="00D60B6A"/>
+    <w:rPr>
+      <w:rFonts w:ascii="Lucida Grande" w:hAnsi="Lucida Grande" w:cs="Lucida Grande"/>
+      <w:sz w:val="18"/>
+      <w:szCs w:val="18"/>
+    </w:rPr>
   </w:style>
 </w:styles>
 </file>

</xml_diff>